<commit_message>
feat: Enhance Kwitansi and TurunWaris resources with notes field and update template
</commit_message>
<xml_diff>
--- a/docker/template/template_kwitansi.docx
+++ b/docker/template/template_kwitansi.docx
@@ -2127,7 +2127,14 @@
           <w:rFonts w:ascii="Times New Roman" w:hAnsi="Times New Roman"/>
           <w:lang w:val="en-US"/>
         </w:rPr>
-        <w:t>{$</w:t>
+        <w:t>$</w:t>
+      </w:r>
+      <w:r>
+        <w:rPr>
+          <w:rFonts w:ascii="Times New Roman" w:hAnsi="Times New Roman"/>
+          <w:lang w:val="en-US"/>
+        </w:rPr>
+        <w:t>{</w:t>
       </w:r>
       <w:r>
         <w:rPr>

</xml_diff>